<commit_message>
update Code generator doc
</commit_message>
<xml_diff>
--- a/Documents/6. Code generator.docx
+++ b/Documents/6. Code generator.docx
@@ -157,32 +157,22 @@
     </w:p>
     <w:p>
       <w:pPr>
-        <w:pStyle w:val="1"/>
-      </w:pPr>
-      <w:r>
-        <w:t>Проект функций</w:t>
-      </w:r>
-    </w:p>
-    <w:p>
-      <w:pPr>
         <w:spacing w:after="0" w:line="240" w:lineRule="auto"/>
-      </w:pPr>
-      <w:r>
-        <w:rPr>
-          <w:b/>
+        <w:ind w:left="360"/>
+      </w:pPr>
+      <w:proofErr w:type="spellStart"/>
+      <w:r>
+        <w:rPr>
           <w:lang w:val="en-US"/>
         </w:rPr>
         <w:t>Struct</w:t>
       </w:r>
-      <w:r>
-        <w:rPr>
-          <w:b/>
-        </w:rPr>
+      <w:proofErr w:type="spellEnd"/>
+      <w:r>
         <w:t xml:space="preserve"> </w:t>
       </w:r>
       <w:r>
         <w:rPr>
-          <w:b/>
           <w:lang w:val="en-US"/>
         </w:rPr>
         <w:t>node</w:t>
@@ -198,48 +188,38 @@
     <w:p>
       <w:pPr>
         <w:spacing w:after="0" w:line="240" w:lineRule="auto"/>
-        <w:rPr>
-          <w:b/>
-        </w:rPr>
-      </w:pPr>
-      <w:r>
-        <w:rPr>
-          <w:b/>
-        </w:rPr>
+        <w:ind w:left="360"/>
+      </w:pPr>
+      <w:r>
         <w:t>{</w:t>
       </w:r>
     </w:p>
     <w:p>
       <w:pPr>
         <w:spacing w:after="0" w:line="240" w:lineRule="auto"/>
+        <w:ind w:left="360"/>
       </w:pPr>
       <w:r>
         <w:tab/>
       </w:r>
-      <w:r>
-        <w:rPr>
-          <w:b/>
+      <w:proofErr w:type="spellStart"/>
+      <w:r>
+        <w:rPr>
           <w:lang w:val="en-US"/>
         </w:rPr>
         <w:t>Int</w:t>
       </w:r>
-      <w:r>
-        <w:rPr>
-          <w:b/>
-        </w:rPr>
+      <w:proofErr w:type="spellEnd"/>
+      <w:r>
         <w:t xml:space="preserve"> </w:t>
       </w:r>
       <w:r>
         <w:rPr>
-          <w:b/>
           <w:lang w:val="en-US"/>
         </w:rPr>
         <w:t>data</w:t>
       </w:r>
       <w:r>
-        <w:rPr>
-          <w:b/>
-        </w:rPr>
         <w:t>;</w:t>
       </w:r>
       <w:r>
@@ -253,34 +233,31 @@
     <w:p>
       <w:pPr>
         <w:spacing w:after="0" w:line="240" w:lineRule="auto"/>
+        <w:ind w:left="360"/>
       </w:pPr>
       <w:r>
         <w:tab/>
       </w:r>
-      <w:r>
-        <w:rPr>
-          <w:b/>
+      <w:proofErr w:type="spellStart"/>
+      <w:r>
+        <w:rPr>
           <w:lang w:val="en-US"/>
         </w:rPr>
         <w:t>Int</w:t>
       </w:r>
-      <w:r>
-        <w:rPr>
-          <w:b/>
-        </w:rPr>
+      <w:proofErr w:type="spellEnd"/>
+      <w:r>
         <w:t xml:space="preserve"> </w:t>
       </w:r>
-      <w:r>
-        <w:rPr>
-          <w:b/>
+      <w:proofErr w:type="spellStart"/>
+      <w:r>
+        <w:rPr>
           <w:lang w:val="en-US"/>
         </w:rPr>
         <w:t>nump</w:t>
       </w:r>
-      <w:r>
-        <w:rPr>
-          <w:b/>
-        </w:rPr>
+      <w:proofErr w:type="spellEnd"/>
+      <w:r>
         <w:t>;</w:t>
       </w:r>
       <w:r>
@@ -291,34 +268,29 @@
     <w:p>
       <w:pPr>
         <w:spacing w:after="0" w:line="240" w:lineRule="auto"/>
+        <w:ind w:left="360"/>
       </w:pPr>
       <w:r>
         <w:tab/>
       </w:r>
-      <w:r>
-        <w:rPr>
-          <w:b/>
+      <w:proofErr w:type="gramStart"/>
+      <w:r>
+        <w:rPr>
           <w:lang w:val="en-US"/>
         </w:rPr>
         <w:t>node</w:t>
       </w:r>
-      <w:r>
-        <w:rPr>
-          <w:b/>
-        </w:rPr>
+      <w:proofErr w:type="gramEnd"/>
+      <w:r>
         <w:t xml:space="preserve"> *</w:t>
       </w:r>
       <w:r>
         <w:rPr>
-          <w:b/>
           <w:lang w:val="en-US"/>
         </w:rPr>
         <w:t>alpha</w:t>
       </w:r>
       <w:r>
-        <w:rPr>
-          <w:b/>
-        </w:rPr>
         <w:t>[];</w:t>
       </w:r>
       <w:r>
@@ -329,35 +301,38 @@
     <w:p>
       <w:pPr>
         <w:spacing w:after="0" w:line="240" w:lineRule="auto"/>
+        <w:ind w:left="360"/>
       </w:pPr>
       <w:r>
         <w:tab/>
       </w:r>
-      <w:r>
-        <w:rPr>
-          <w:b/>
+      <w:proofErr w:type="spellStart"/>
+      <w:proofErr w:type="gramStart"/>
+      <w:r>
+        <w:rPr>
           <w:lang w:val="en-US"/>
         </w:rPr>
         <w:t>atr</w:t>
       </w:r>
-      <w:r>
-        <w:rPr>
-          <w:b/>
-        </w:rPr>
+      <w:proofErr w:type="spellEnd"/>
+      <w:proofErr w:type="gramEnd"/>
+      <w:r>
         <w:t xml:space="preserve"> * </w:t>
       </w:r>
       <w:r>
         <w:rPr>
-          <w:b/>
           <w:lang w:val="en-US"/>
         </w:rPr>
         <w:t>m</w:t>
       </w:r>
       <w:r>
-        <w:rPr>
-          <w:b/>
-        </w:rPr>
         <w:t>;</w:t>
+      </w:r>
+      <w:r>
+        <w:rPr>
+          <w:lang w:val="en-US"/>
+        </w:rPr>
+        <w:tab/>
       </w:r>
       <w:r>
         <w:tab/>
@@ -367,207 +342,414 @@
     <w:p>
       <w:pPr>
         <w:spacing w:after="0" w:line="240" w:lineRule="auto"/>
+        <w:ind w:left="360"/>
+      </w:pPr>
+      <w:r>
+        <w:t>}</w:t>
+      </w:r>
+    </w:p>
+    <w:p>
+      <w:pPr>
+        <w:spacing w:after="0" w:line="240" w:lineRule="auto"/>
+        <w:ind w:left="360"/>
         <w:rPr>
           <w:b/>
         </w:rPr>
       </w:pPr>
       <w:r>
+        <w:t>*</w:t>
+      </w:r>
+      <w:r>
+        <w:rPr>
+          <w:lang w:val="en-US"/>
+        </w:rPr>
+        <w:t>Root</w:t>
+      </w:r>
+      <w:r>
+        <w:t>;</w:t>
+      </w:r>
+      <w:r>
         <w:rPr>
           <w:b/>
         </w:rPr>
+        <w:tab/>
+      </w:r>
+      <w:r>
+        <w:rPr>
+          <w:b/>
+        </w:rPr>
+        <w:tab/>
+      </w:r>
+      <w:r>
+        <w:t>//указатель на корень синтаксического дерева</w:t>
+      </w:r>
+    </w:p>
+    <w:p>
+      <w:pPr>
+        <w:spacing w:before="240" w:after="0"/>
+        <w:ind w:left="360"/>
+        <w:rPr>
+          <w:lang w:val="en-US"/>
+        </w:rPr>
+      </w:pPr>
+      <w:proofErr w:type="spellStart"/>
+      <w:r>
+        <w:rPr>
+          <w:lang w:val="en-US"/>
+        </w:rPr>
+        <w:t>Struct</w:t>
+      </w:r>
+      <w:proofErr w:type="spellEnd"/>
+      <w:r>
+        <w:rPr>
+          <w:lang w:val="en-US"/>
+        </w:rPr>
+        <w:t xml:space="preserve"> Name</w:t>
+      </w:r>
+    </w:p>
+    <w:p>
+      <w:pPr>
+        <w:spacing w:after="0"/>
+        <w:ind w:left="360"/>
+        <w:rPr>
+          <w:lang w:val="en-US"/>
+        </w:rPr>
+      </w:pPr>
+      <w:r>
+        <w:rPr>
+          <w:lang w:val="en-US"/>
+        </w:rPr>
+        <w:t>{</w:t>
+      </w:r>
+    </w:p>
+    <w:p>
+      <w:pPr>
+        <w:spacing w:after="0"/>
+        <w:ind w:left="360"/>
+        <w:rPr>
+          <w:shd w:val="clear" w:color="auto" w:fill="FFFF00"/>
+          <w:lang w:val="en-US"/>
+        </w:rPr>
+      </w:pPr>
+      <w:r>
+        <w:rPr>
+          <w:lang w:val="en-US"/>
+        </w:rPr>
+        <w:t xml:space="preserve">  </w:t>
+      </w:r>
+      <w:proofErr w:type="spellStart"/>
+      <w:proofErr w:type="gramStart"/>
+      <w:r>
+        <w:rPr>
+          <w:shd w:val="clear" w:color="auto" w:fill="FFFF00"/>
+          <w:lang w:val="en-US"/>
+        </w:rPr>
+        <w:t>int</w:t>
+      </w:r>
+      <w:proofErr w:type="spellEnd"/>
+      <w:proofErr w:type="gramEnd"/>
+      <w:r>
+        <w:rPr>
+          <w:shd w:val="clear" w:color="auto" w:fill="FFFF00"/>
+          <w:lang w:val="en-US"/>
+        </w:rPr>
+        <w:t xml:space="preserve"> id;</w:t>
+      </w:r>
+    </w:p>
+    <w:p>
+      <w:pPr>
+        <w:spacing w:after="0"/>
+        <w:ind w:left="360"/>
+        <w:rPr>
+          <w:lang w:val="en-US"/>
+        </w:rPr>
+      </w:pPr>
+      <w:r>
+        <w:rPr>
+          <w:lang w:val="en-US"/>
+        </w:rPr>
+        <w:t xml:space="preserve">  </w:t>
+      </w:r>
+      <w:proofErr w:type="gramStart"/>
+      <w:r>
+        <w:rPr>
+          <w:lang w:val="en-US"/>
+        </w:rPr>
+        <w:t>char</w:t>
+      </w:r>
+      <w:proofErr w:type="gramEnd"/>
+      <w:r>
+        <w:rPr>
+          <w:lang w:val="en-US"/>
+        </w:rPr>
+        <w:t>* name;</w:t>
+      </w:r>
+    </w:p>
+    <w:p>
+      <w:pPr>
+        <w:spacing w:after="0"/>
+        <w:ind w:left="360"/>
+        <w:rPr>
+          <w:lang w:val="en-US"/>
+        </w:rPr>
+      </w:pPr>
+      <w:r>
+        <w:rPr>
+          <w:lang w:val="en-US"/>
+        </w:rPr>
+        <w:t xml:space="preserve">  </w:t>
+      </w:r>
+      <w:proofErr w:type="gramStart"/>
+      <w:r>
+        <w:rPr>
+          <w:lang w:val="en-US"/>
+        </w:rPr>
+        <w:t>char</w:t>
+      </w:r>
+      <w:proofErr w:type="gramEnd"/>
+      <w:r>
+        <w:rPr>
+          <w:lang w:val="en-US"/>
+        </w:rPr>
+        <w:t xml:space="preserve">* </w:t>
+      </w:r>
+      <w:proofErr w:type="spellStart"/>
+      <w:r>
+        <w:rPr>
+          <w:lang w:val="en-US"/>
+        </w:rPr>
+        <w:t>kindtoken</w:t>
+      </w:r>
+      <w:proofErr w:type="spellEnd"/>
+      <w:r>
+        <w:rPr>
+          <w:lang w:val="en-US"/>
+        </w:rPr>
+        <w:t xml:space="preserve">; </w:t>
+      </w:r>
+    </w:p>
+    <w:p>
+      <w:pPr>
+        <w:ind w:left="360"/>
+        <w:rPr>
+          <w:lang w:val="en-US"/>
+        </w:rPr>
+      </w:pPr>
+      <w:r>
+        <w:rPr>
+          <w:lang w:val="en-US"/>
+        </w:rPr>
         <w:t>}</w:t>
       </w:r>
     </w:p>
     <w:p>
       <w:pPr>
-        <w:spacing w:after="0" w:line="240" w:lineRule="auto"/>
-        <w:rPr>
-          <w:b/>
-        </w:rPr>
-      </w:pPr>
-      <w:r>
-        <w:rPr>
-          <w:b/>
-        </w:rPr>
-        <w:t>*</w:t>
-      </w:r>
-      <w:r>
-        <w:rPr>
-          <w:b/>
-          <w:lang w:val="en-US"/>
-        </w:rPr>
-        <w:t>Root</w:t>
-      </w:r>
-      <w:r>
-        <w:rPr>
-          <w:b/>
+        <w:ind w:left="360"/>
+        <w:rPr>
+          <w:lang w:val="en-US"/>
+        </w:rPr>
+      </w:pPr>
+      <w:proofErr w:type="gramStart"/>
+      <w:r>
+        <w:rPr>
+          <w:lang w:val="en-US"/>
+        </w:rPr>
+        <w:t>Name[</w:t>
+      </w:r>
+      <w:proofErr w:type="gramEnd"/>
+      <w:r>
+        <w:rPr>
+          <w:lang w:val="en-US"/>
+        </w:rPr>
+        <w:t xml:space="preserve">] </w:t>
+      </w:r>
+      <w:proofErr w:type="spellStart"/>
+      <w:r>
+        <w:rPr>
+          <w:lang w:val="en-US"/>
+        </w:rPr>
+        <w:t>TableOfName</w:t>
+      </w:r>
+      <w:proofErr w:type="spellEnd"/>
+      <w:r>
+        <w:rPr>
+          <w:lang w:val="en-US"/>
         </w:rPr>
         <w:t>;</w:t>
       </w:r>
       <w:r>
         <w:rPr>
-          <w:b/>
+          <w:lang w:val="en-US"/>
         </w:rPr>
         <w:tab/>
-      </w:r>
-      <w:r>
-        <w:rPr>
-          <w:b/>
-        </w:rPr>
-        <w:tab/>
-      </w:r>
-      <w:r>
-        <w:rPr>
-          <w:b/>
-        </w:rPr>
-        <w:tab/>
-      </w:r>
-      <w:r>
-        <w:t>//указатель на корень синтаксического дерева</w:t>
-      </w:r>
-    </w:p>
-    <w:p>
-      <w:pPr>
-        <w:spacing w:before="240" w:after="0"/>
-        <w:rPr>
-          <w:lang w:val="en-US"/>
-        </w:rPr>
-      </w:pPr>
-      <w:r>
-        <w:rPr>
-          <w:lang w:val="en-US"/>
-        </w:rPr>
-        <w:t>Struct Name</w:t>
-      </w:r>
-    </w:p>
-    <w:p>
-      <w:pPr>
-        <w:spacing w:after="0"/>
-        <w:rPr>
-          <w:lang w:val="en-US"/>
-        </w:rPr>
-      </w:pPr>
-      <w:r>
-        <w:rPr>
-          <w:lang w:val="en-US"/>
-        </w:rPr>
-        <w:t>{</w:t>
-      </w:r>
-    </w:p>
-    <w:p>
-      <w:pPr>
-        <w:spacing w:after="0"/>
-        <w:rPr>
-          <w:shd w:val="clear" w:color="auto" w:fill="FFFF00"/>
-          <w:lang w:val="en-US"/>
-        </w:rPr>
-      </w:pPr>
-      <w:r>
-        <w:rPr>
-          <w:lang w:val="en-US"/>
-        </w:rPr>
-        <w:t xml:space="preserve">  </w:t>
-      </w:r>
-      <w:r>
-        <w:rPr>
-          <w:shd w:val="clear" w:color="auto" w:fill="FFFF00"/>
-          <w:lang w:val="en-US"/>
-        </w:rPr>
-        <w:t>int id;</w:t>
-      </w:r>
-    </w:p>
-    <w:p>
-      <w:pPr>
-        <w:spacing w:after="0"/>
-        <w:rPr>
-          <w:lang w:val="en-US"/>
-        </w:rPr>
-      </w:pPr>
-      <w:r>
-        <w:rPr>
-          <w:lang w:val="en-US"/>
-        </w:rPr>
-        <w:t xml:space="preserve">  char* name;</w:t>
-      </w:r>
-    </w:p>
-    <w:p>
-      <w:pPr>
-        <w:spacing w:after="0"/>
-        <w:rPr>
-          <w:lang w:val="en-US"/>
-        </w:rPr>
-      </w:pPr>
-      <w:r>
-        <w:rPr>
-          <w:lang w:val="en-US"/>
-        </w:rPr>
-        <w:t xml:space="preserve">  char* kindtoken; </w:t>
-      </w:r>
-    </w:p>
-    <w:p>
-      <w:pPr>
-        <w:rPr>
-          <w:lang w:val="en-US"/>
-        </w:rPr>
-      </w:pPr>
-      <w:r>
-        <w:rPr>
-          <w:lang w:val="en-US"/>
-        </w:rPr>
-        <w:t>}</w:t>
-      </w:r>
-    </w:p>
-    <w:p>
-      <w:pPr>
-        <w:rPr>
-          <w:lang w:val="en-US"/>
-        </w:rPr>
-      </w:pPr>
-      <w:r>
-        <w:rPr>
-          <w:lang w:val="en-US"/>
-        </w:rPr>
-        <w:t>Name[] TableOfName</w:t>
-      </w:r>
-      <w:r>
-        <w:rPr>
-          <w:lang w:val="en-US"/>
-        </w:rPr>
-        <w:t>;</w:t>
-      </w:r>
-      <w:r>
-        <w:rPr>
-          <w:lang w:val="en-US"/>
-        </w:rPr>
-        <w:tab/>
+        <w:t xml:space="preserve">// </w:t>
+      </w:r>
+      <w:r>
+        <w:t>таблица</w:t>
+      </w:r>
+      <w:r>
+        <w:rPr>
+          <w:lang w:val="en-US"/>
+        </w:rPr>
+        <w:t xml:space="preserve"> </w:t>
+      </w:r>
+      <w:r>
+        <w:t>имен</w:t>
+      </w:r>
+    </w:p>
+    <w:p>
+      <w:pPr>
+        <w:pStyle w:val="1"/>
+        <w:rPr>
+          <w:lang w:val="en-US"/>
+        </w:rPr>
+      </w:pPr>
+      <w:r>
+        <w:t>Проект</w:t>
+      </w:r>
+      <w:r>
+        <w:rPr>
+          <w:lang w:val="en-US"/>
+        </w:rPr>
+        <w:t xml:space="preserve"> </w:t>
+      </w:r>
+      <w:r>
+        <w:t>функций</w:t>
+      </w:r>
+    </w:p>
+    <w:p>
+      <w:pPr>
+        <w:rPr>
+          <w:lang w:val="en-US"/>
+        </w:rPr>
+      </w:pPr>
+      <w:proofErr w:type="gramStart"/>
+      <w:r>
+        <w:rPr>
+          <w:lang w:val="en-US"/>
+        </w:rPr>
+        <w:t>void</w:t>
+      </w:r>
+      <w:proofErr w:type="gramEnd"/>
+      <w:r>
+        <w:rPr>
+          <w:lang w:val="en-US"/>
+        </w:rPr>
+        <w:t xml:space="preserve"> </w:t>
+      </w:r>
+      <w:r>
+        <w:rPr>
+          <w:lang w:val="en-US"/>
+        </w:rPr>
+        <w:t>walk</w:t>
+      </w:r>
+      <w:r>
+        <w:rPr>
+          <w:lang w:val="en-US"/>
+        </w:rPr>
+        <w:t xml:space="preserve"> (</w:t>
+      </w:r>
+      <w:r>
+        <w:rPr>
+          <w:lang w:val="en-US"/>
+        </w:rPr>
+        <w:t>node</w:t>
+      </w:r>
+      <w:r>
+        <w:rPr>
+          <w:lang w:val="en-US"/>
+        </w:rPr>
+        <w:t xml:space="preserve"> </w:t>
+      </w:r>
+      <w:r>
+        <w:rPr>
+          <w:lang w:val="en-US"/>
+        </w:rPr>
+        <w:t>R</w:t>
+      </w:r>
+      <w:r>
+        <w:rPr>
+          <w:lang w:val="en-US"/>
+        </w:rPr>
+        <w:t>oot</w:t>
+      </w:r>
+      <w:r>
+        <w:rPr>
+          <w:lang w:val="en-US"/>
+        </w:rPr>
+        <w:t>, Name &amp;</w:t>
+      </w:r>
+      <w:proofErr w:type="spellStart"/>
+      <w:r>
+        <w:rPr>
+          <w:lang w:val="en-US"/>
+        </w:rPr>
+        <w:t>N</w:t>
+      </w:r>
+      <w:r>
+        <w:rPr>
+          <w:lang w:val="en-US"/>
+        </w:rPr>
+        <w:t>ames_table</w:t>
+      </w:r>
+      <w:proofErr w:type="spellEnd"/>
+      <w:r>
+        <w:rPr>
+          <w:lang w:val="en-US"/>
+        </w:rPr>
+        <w:t>);</w:t>
+      </w:r>
+    </w:p>
+    <w:p>
+      <w:r>
+        <w:t>Обходит</w:t>
+      </w:r>
+      <w:r>
+        <w:t xml:space="preserve"> </w:t>
+      </w:r>
+      <w:r>
+        <w:t>дерево</w:t>
+      </w:r>
+      <w:r>
+        <w:t xml:space="preserve"> </w:t>
+      </w:r>
+      <w:r>
+        <w:t xml:space="preserve">вглубь, вызывая рекурсивную процедуру </w:t>
+      </w:r>
+      <w:proofErr w:type="spellStart"/>
+      <w:r>
+        <w:rPr>
+          <w:lang w:val="en-US"/>
+        </w:rPr>
+        <w:t>dfs</w:t>
+      </w:r>
+      <w:proofErr w:type="spellEnd"/>
+      <w:r>
+        <w:t>.</w:t>
+      </w:r>
+      <w:r>
+        <w:t xml:space="preserve"> </w:t>
+      </w:r>
+      <w:r>
+        <w:rPr>
+          <w:color w:val="FF0000"/>
+        </w:rPr>
+        <w:t>Заносит</w:t>
+      </w:r>
+      <w:r>
+        <w:rPr>
+          <w:color w:val="FF0000"/>
+        </w:rPr>
+        <w:t xml:space="preserve"> </w:t>
+      </w:r>
+      <w:r>
+        <w:rPr>
+          <w:color w:val="FF0000"/>
+        </w:rPr>
+        <w:t>в свою таблицу имена и их типы…</w:t>
       </w:r>
       <w:bookmarkStart w:id="0" w:name="_GoBack"/>
       <w:bookmarkEnd w:id="0"/>
-      <w:r>
-        <w:rPr>
-          <w:lang w:val="en-US"/>
-        </w:rPr>
-        <w:t xml:space="preserve">// </w:t>
-      </w:r>
-      <w:r>
-        <w:t>таблица</w:t>
-      </w:r>
-      <w:r>
-        <w:rPr>
-          <w:lang w:val="en-US"/>
-        </w:rPr>
-        <w:t xml:space="preserve"> </w:t>
-      </w:r>
-      <w:r>
-        <w:t>имен</w:t>
-      </w:r>
-    </w:p>
-    <w:p>
-      <w:pPr>
-        <w:rPr>
-          <w:lang w:val="en-US"/>
-        </w:rPr>
-      </w:pPr>
     </w:p>
     <w:sectPr>
       <w:pgSz w:w="11906" w:h="16838"/>

</xml_diff>